<commit_message>
Update- und Delete-Funktionen geschrieben. Alles läuft erfolgreich.
</commit_message>
<xml_diff>
--- a/Sozialversicherungen.docx
+++ b/Sozialversicherungen.docx
@@ -607,21 +607,7 @@
             <w:rStyle w:val="Hyperlink"/>
             <w:color w:val="00B050"/>
           </w:rPr>
-          <w:t>https://www.knappschaft.</w:t>
-        </w:r>
-        <w:r>
-          <w:rPr>
-            <w:rStyle w:val="Hyperlink"/>
-            <w:color w:val="00B050"/>
-          </w:rPr>
-          <w:t>d</w:t>
-        </w:r>
-        <w:r>
-          <w:rPr>
-            <w:rStyle w:val="Hyperlink"/>
-            <w:color w:val="00B050"/>
-          </w:rPr>
-          <w:t>e/DE/VersicherungBeitraege/MeineKVPV/Studenten/Studenten.html</w:t>
+          <w:t>https://www.knappschaft.de/DE/VersicherungBeitraege/MeineKVPV/Studenten/Studenten.html</w:t>
         </w:r>
       </w:hyperlink>
     </w:p>
@@ -727,35 +713,7 @@
             <w:rStyle w:val="Hyperlink"/>
             <w:color w:val="00B050"/>
           </w:rPr>
-          <w:t>https://www.tk.de/firmenkunden/versic</w:t>
-        </w:r>
-        <w:r>
-          <w:rPr>
-            <w:rStyle w:val="Hyperlink"/>
-            <w:color w:val="00B050"/>
-          </w:rPr>
-          <w:t>h</w:t>
-        </w:r>
-        <w:r>
-          <w:rPr>
-            <w:rStyle w:val="Hyperlink"/>
-            <w:color w:val="00B050"/>
-          </w:rPr>
-          <w:t>erung/versicherung-faq/praktikanten/welch</w:t>
-        </w:r>
-        <w:r>
-          <w:rPr>
-            <w:rStyle w:val="Hyperlink"/>
-            <w:color w:val="00B050"/>
-          </w:rPr>
-          <w:t>e</w:t>
-        </w:r>
-        <w:r>
-          <w:rPr>
-            <w:rStyle w:val="Hyperlink"/>
-            <w:color w:val="00B050"/>
-          </w:rPr>
-          <w:t>-praktika-sind-vollstaendig-versicherungsfrei-2036546</w:t>
+          <w:t>https://www.tk.de/firmenkunden/versicherung/versicherung-faq/praktikanten/welche-praktika-sind-vollstaendig-versicherungsfrei-2036546</w:t>
         </w:r>
       </w:hyperlink>
       <w:r>
@@ -890,21 +848,7 @@
             <w:rStyle w:val="Hyperlink"/>
             <w:color w:val="00B050"/>
           </w:rPr>
-          <w:t>https://www.knappschaft.de/DE/VersicherungB</w:t>
-        </w:r>
-        <w:r>
-          <w:rPr>
-            <w:rStyle w:val="Hyperlink"/>
-            <w:color w:val="00B050"/>
-          </w:rPr>
-          <w:t>e</w:t>
-        </w:r>
-        <w:r>
-          <w:rPr>
-            <w:rStyle w:val="Hyperlink"/>
-            <w:color w:val="00B050"/>
-          </w:rPr>
-          <w:t>itraege/MeineKVPV/Praktikanten/Praktikanten.html</w:t>
+          <w:t>https://www.knappschaft.de/DE/VersicherungBeitraege/MeineKVPV/Praktikanten/Praktikanten.html</w:t>
         </w:r>
       </w:hyperlink>
       <w:r>
@@ -931,21 +875,7 @@
             <w:rStyle w:val="Hyperlink"/>
             <w:color w:val="00B050"/>
           </w:rPr>
-          <w:t>https://www.tk.de/firmenkunden/versicherung/versicherung-faq/praktikanten/welche-freiwilligen-praktika-sin</w:t>
-        </w:r>
-        <w:r>
-          <w:rPr>
-            <w:rStyle w:val="Hyperlink"/>
-            <w:color w:val="00B050"/>
-          </w:rPr>
-          <w:t>d</w:t>
-        </w:r>
-        <w:r>
-          <w:rPr>
-            <w:rStyle w:val="Hyperlink"/>
-            <w:color w:val="00B050"/>
-          </w:rPr>
-          <w:t>-versicherungsfrei-2036556</w:t>
+          <w:t>https://www.tk.de/firmenkunden/versicherung/versicherung-faq/praktikanten/welche-freiwilligen-praktika-sind-versicherungsfrei-2036556</w:t>
         </w:r>
       </w:hyperlink>
       <w:r>
@@ -1050,21 +980,7 @@
             <w:rStyle w:val="Hyperlink"/>
             <w:color w:val="00B050"/>
           </w:rPr>
-          <w:t>https://www.tk.de/firmenkunden/versicherung/versicherung-faq/praktikant</w:t>
-        </w:r>
-        <w:r>
-          <w:rPr>
-            <w:rStyle w:val="Hyperlink"/>
-            <w:color w:val="00B050"/>
-          </w:rPr>
-          <w:t>e</w:t>
-        </w:r>
-        <w:r>
-          <w:rPr>
-            <w:rStyle w:val="Hyperlink"/>
-            <w:color w:val="00B050"/>
-          </w:rPr>
-          <w:t>n/welche-freiwilligen-praktika-sind-versicherungsfrei-20 36556</w:t>
+          <w:t>https://www.tk.de/firmenkunden/versicherung/versicherung-faq/praktikanten/welche-freiwilligen-praktika-sind-versicherungsfrei-20 36556</w:t>
         </w:r>
       </w:hyperlink>
     </w:p>
@@ -1096,21 +1012,7 @@
             <w:rStyle w:val="Hyperlink"/>
             <w:color w:val="00B050"/>
           </w:rPr>
-          <w:t>https://www.minijob-zentrale.de/DE/die-minijobs/m</w:t>
-        </w:r>
-        <w:r>
-          <w:rPr>
-            <w:rStyle w:val="Hyperlink"/>
-            <w:color w:val="00B050"/>
-          </w:rPr>
-          <w:t>i</w:t>
-        </w:r>
-        <w:r>
-          <w:rPr>
-            <w:rStyle w:val="Hyperlink"/>
-            <w:color w:val="00B050"/>
-          </w:rPr>
-          <w:t>dijob/midijob_node.html</w:t>
+          <w:t>https://www.minijob-zentrale.de/DE/die-minijobs/midijob/midijob_node.html</w:t>
         </w:r>
       </w:hyperlink>
       <w:r>
@@ -1147,21 +1049,7 @@
             <w:rStyle w:val="Hyperlink"/>
             <w:color w:val="00B050"/>
           </w:rPr>
-          <w:t>https://www.minijob-zentrale.de/DE/die-minijobs/die-</w:t>
-        </w:r>
-        <w:r>
-          <w:rPr>
-            <w:rStyle w:val="Hyperlink"/>
-            <w:color w:val="00B050"/>
-          </w:rPr>
-          <w:t>m</w:t>
-        </w:r>
-        <w:r>
-          <w:rPr>
-            <w:rStyle w:val="Hyperlink"/>
-            <w:color w:val="00B050"/>
-          </w:rPr>
-          <w:t>inijobs_node.html</w:t>
+          <w:t>https://www.minijob-zentrale.de/DE/die-minijobs/die-minijobs_node.html</w:t>
         </w:r>
       </w:hyperlink>
     </w:p>
@@ -1179,21 +1067,7 @@
             <w:rStyle w:val="Hyperlink"/>
             <w:color w:val="00B050"/>
           </w:rPr>
-          <w:t>https://w</w:t>
-        </w:r>
-        <w:r>
-          <w:rPr>
-            <w:rStyle w:val="Hyperlink"/>
-            <w:color w:val="00B050"/>
-          </w:rPr>
-          <w:t>w</w:t>
-        </w:r>
-        <w:r>
-          <w:rPr>
-            <w:rStyle w:val="Hyperlink"/>
-            <w:color w:val="00B050"/>
-          </w:rPr>
-          <w:t>w.minijob-zentrale.de/DE/fuer-gewerbetreibende/abgaben-und-steuern/abgaben-und-steuern_node.html</w:t>
+          <w:t>https://www.minijob-zentrale.de/DE/fuer-gewerbetreibende/abgaben-und-steuern/abgaben-und-steuern_node.html</w:t>
         </w:r>
       </w:hyperlink>
       <w:r>
@@ -1248,21 +1122,35 @@
         </w:numPr>
       </w:pPr>
       <w:r>
-        <w:t>Träger der gesetzlichen Unfallversicherung ist die Verwaltungs-Berufsgenossenschaft (sic!), kurz: VBG</w:t>
-      </w:r>
-      <w:r>
-        <w:t xml:space="preserve"> (</w:t>
+        <w:t xml:space="preserve">Träger der gesetzlichen Unfallversicherung </w:t>
+      </w:r>
+      <w:r>
+        <w:t>sind die Berufsgenossenschaften (</w:t>
       </w:r>
       <w:hyperlink r:id="rId17" w:history="1">
         <w:r>
           <w:rPr>
             <w:rStyle w:val="Hyperlink"/>
           </w:rPr>
-          <w:t>https://www2.vbg.de/cms/die-vbg</w:t>
+          <w:t>https://dejure.org/gesetze/SGB_VII/114.html</w:t>
         </w:r>
       </w:hyperlink>
       <w:r>
-        <w:t xml:space="preserve">) </w:t>
+        <w:t>), welche im Spitzenverband „Deutsche Gesetzliche Unfallversicherung“ (DGUV) zusammengeschlossen sind (</w:t>
+      </w:r>
+      <w:hyperlink r:id="rId18" w:history="1">
+        <w:r>
+          <w:rPr>
+            <w:rStyle w:val="Hyperlink"/>
+          </w:rPr>
+          <w:t>https://www.dguv.de/de/wir-ueber-uns/index.jsp</w:t>
+        </w:r>
+      </w:hyperlink>
+      <w:r>
+        <w:t xml:space="preserve">)   </w:t>
+      </w:r>
+      <w:r>
+        <w:t xml:space="preserve"> </w:t>
       </w:r>
     </w:p>
     <w:p>
@@ -1297,7 +1185,7 @@
       <w:r>
         <w:t xml:space="preserve"> </w:t>
       </w:r>
-      <w:hyperlink r:id="rId18" w:history="1">
+      <w:hyperlink r:id="rId19" w:history="1">
         <w:r>
           <w:rPr>
             <w:rStyle w:val="Hyperlink"/>
@@ -1403,7 +1291,7 @@
       <w:r>
         <w:t xml:space="preserve">Quelle: </w:t>
       </w:r>
-      <w:hyperlink r:id="rId19" w:history="1">
+      <w:hyperlink r:id="rId20" w:history="1">
         <w:r>
           <w:rPr>
             <w:rStyle w:val="Hyperlink"/>
@@ -1429,7 +1317,7 @@
       <w:r>
         <w:t xml:space="preserve"> (</w:t>
       </w:r>
-      <w:hyperlink r:id="rId20" w:history="1">
+      <w:hyperlink r:id="rId21" w:history="1">
         <w:r>
           <w:rPr>
             <w:rStyle w:val="Hyperlink"/>
@@ -1501,7 +1389,7 @@
         <w:lastRenderedPageBreak/>
         <w:t xml:space="preserve">Quelle: </w:t>
       </w:r>
-      <w:hyperlink r:id="rId21" w:history="1">
+      <w:hyperlink r:id="rId22" w:history="1">
         <w:r>
           <w:rPr>
             <w:rStyle w:val="Hyperlink"/>
@@ -1524,7 +1412,7 @@
       <w:r>
         <w:t xml:space="preserve">Auch Privatversicherte unterliegen der gesetzlichen Unfallversicherung </w:t>
       </w:r>
-      <w:hyperlink r:id="rId22" w:history="1">
+      <w:hyperlink r:id="rId23" w:history="1">
         <w:r>
           <w:rPr>
             <w:rStyle w:val="Hyperlink"/>
@@ -1537,183 +1425,47 @@
       </w:r>
     </w:p>
     <w:p>
-      <w:pPr>
-        <w:rPr>
-          <w:b/>
-          <w:bCs/>
-        </w:rPr>
-      </w:pPr>
-      <w:r>
-        <w:rPr>
-          <w:b/>
-          <w:bCs/>
-        </w:rPr>
-        <w:t>Arbeitslosenversicherung</w:t>
-      </w:r>
-    </w:p>
-    <w:p>
-      <w:pPr>
-        <w:pStyle w:val="Listenabsatz"/>
-        <w:numPr>
-          <w:ilvl w:val="0"/>
-          <w:numId w:val="6"/>
-        </w:numPr>
-        <w:rPr>
-          <w:color w:val="00B050"/>
-        </w:rPr>
-      </w:pPr>
-      <w:r>
-        <w:rPr>
-          <w:color w:val="00B050"/>
-        </w:rPr>
-        <w:t>Träger der Arbeitslosenversicherung: Bundesagentur für Arbeit</w:t>
-      </w:r>
-    </w:p>
-    <w:p>
-      <w:pPr>
-        <w:pStyle w:val="Listenabsatz"/>
-        <w:numPr>
-          <w:ilvl w:val="0"/>
-          <w:numId w:val="6"/>
-        </w:numPr>
-        <w:rPr>
-          <w:color w:val="00B050"/>
-        </w:rPr>
-      </w:pPr>
-      <w:hyperlink r:id="rId23" w:history="1">
-        <w:r>
-          <w:rPr>
-            <w:rStyle w:val="Hyperlink"/>
-            <w:color w:val="00B050"/>
-          </w:rPr>
-          <w:t>https://www.deutsche-rentenversi</w:t>
-        </w:r>
-        <w:r>
-          <w:rPr>
-            <w:rStyle w:val="Hyperlink"/>
-            <w:color w:val="00B050"/>
-          </w:rPr>
-          <w:t>c</w:t>
-        </w:r>
-        <w:r>
-          <w:rPr>
-            <w:rStyle w:val="Hyperlink"/>
-            <w:color w:val="00B050"/>
-          </w:rPr>
-          <w:t>herung.de/SharedDocs/Glossareintraege/DE/A/arbeitslosenversicherung_arbeitsfoerderung.html</w:t>
-        </w:r>
-      </w:hyperlink>
-      <w:r>
-        <w:rPr>
-          <w:color w:val="00B050"/>
-        </w:rPr>
-        <w:t xml:space="preserve"> </w:t>
-      </w:r>
-    </w:p>
-    <w:p>
-      <w:pPr>
-        <w:pStyle w:val="Listenabsatz"/>
-        <w:numPr>
-          <w:ilvl w:val="0"/>
-          <w:numId w:val="6"/>
-        </w:numPr>
-        <w:rPr>
-          <w:color w:val="00B050"/>
-        </w:rPr>
-      </w:pPr>
-      <w:r>
-        <w:rPr>
-          <w:color w:val="00B050"/>
-        </w:rPr>
-        <w:t xml:space="preserve">Versicherungspflichtig sind Personen, die gegen Arbeitsentgelt </w:t>
-      </w:r>
-      <w:r>
-        <w:rPr>
-          <w:color w:val="00B050"/>
-        </w:rPr>
-        <w:t xml:space="preserve">(Ausnahme: geringfügig Beschäftigte) </w:t>
-      </w:r>
-      <w:r>
-        <w:rPr>
-          <w:color w:val="00B050"/>
-        </w:rPr>
-        <w:t xml:space="preserve">tätig sind oder in Berufsausbildung sind </w:t>
-      </w:r>
+      <w:r>
+        <w:t>Berechnung Unfallversicherungsbeiträge:</w:t>
+      </w:r>
+    </w:p>
+    <w:p>
       <w:hyperlink r:id="rId24" w:history="1">
         <w:r>
           <w:rPr>
             <w:rStyle w:val="Hyperlink"/>
-            <w:color w:val="00B050"/>
           </w:rPr>
-          <w:t>https://www.gesetze-im-internet.de/sgb_3/__25</w:t>
-        </w:r>
-        <w:r>
-          <w:rPr>
-            <w:rStyle w:val="Hyperlink"/>
-            <w:color w:val="00B050"/>
-          </w:rPr>
-          <w:t>.</w:t>
-        </w:r>
-        <w:r>
-          <w:rPr>
-            <w:rStyle w:val="Hyperlink"/>
-            <w:color w:val="00B050"/>
-          </w:rPr>
-          <w:t>html</w:t>
+          <w:t>https://www.dguv.de/de/ihr_partner/unternehmen/beitragsberechnung/index.jsp</w:t>
         </w:r>
       </w:hyperlink>
       <w:r>
-        <w:rPr>
-          <w:color w:val="00B050"/>
-        </w:rPr>
         <w:t xml:space="preserve"> </w:t>
       </w:r>
     </w:p>
     <w:p>
-      <w:pPr>
-        <w:pStyle w:val="Listenabsatz"/>
-        <w:numPr>
-          <w:ilvl w:val="0"/>
-          <w:numId w:val="6"/>
-        </w:numPr>
-        <w:rPr>
-          <w:color w:val="00B050"/>
-        </w:rPr>
-      </w:pPr>
-      <w:r>
-        <w:rPr>
-          <w:color w:val="00B050"/>
-        </w:rPr>
-        <w:t xml:space="preserve">Werkstudenten, Beamte und geringfügig Beschäftigte (bis 520€) sind nicht arbeitslosenversicherungspflichtig </w:t>
-      </w:r>
       <w:hyperlink r:id="rId25" w:history="1">
         <w:r>
           <w:rPr>
             <w:rStyle w:val="Hyperlink"/>
-            <w:color w:val="00B050"/>
           </w:rPr>
-          <w:t>https:</w:t>
-        </w:r>
-        <w:r>
-          <w:rPr>
-            <w:rStyle w:val="Hyperlink"/>
-            <w:color w:val="00B050"/>
-          </w:rPr>
-          <w:t>/</w:t>
-        </w:r>
-        <w:r>
-          <w:rPr>
-            <w:rStyle w:val="Hyperlink"/>
-            <w:color w:val="00B050"/>
-          </w:rPr>
-          <w:t>/www.gesetze-im-internet.de/sgb_3/__27.html</w:t>
+          <w:t>https://www.dguv.de/de/versicherung/finanzielles/faq_beitrag/index.jsp</w:t>
         </w:r>
       </w:hyperlink>
-      <w:r>
-        <w:rPr>
-          <w:color w:val="00B050"/>
-        </w:rPr>
-        <w:t xml:space="preserve">  </w:t>
+    </w:p>
+    <w:p/>
+    <w:p>
+      <w:pPr>
+        <w:rPr>
+          <w:b/>
+          <w:bCs/>
+        </w:rPr>
+      </w:pPr>
+      <w:r>
+        <w:rPr>
+          <w:b/>
+          <w:bCs/>
+        </w:rPr>
+        <w:t>Arbeitslosenversicherung</w:t>
       </w:r>
     </w:p>
     <w:p>
@@ -1731,29 +1483,27 @@
         <w:rPr>
           <w:color w:val="00B050"/>
         </w:rPr>
-        <w:t xml:space="preserve">Aktueller Beitragssatz: 2,6% (je 1,3% AN und AG) </w:t>
-      </w:r>
+        <w:t>Träger der Arbeitslosenversicherung: Bundesagentur für Arbeit</w:t>
+      </w:r>
+    </w:p>
+    <w:p>
+      <w:pPr>
+        <w:pStyle w:val="Listenabsatz"/>
+        <w:numPr>
+          <w:ilvl w:val="0"/>
+          <w:numId w:val="6"/>
+        </w:numPr>
+        <w:rPr>
+          <w:color w:val="00B050"/>
+        </w:rPr>
+      </w:pPr>
       <w:hyperlink r:id="rId26" w:history="1">
         <w:r>
           <w:rPr>
             <w:rStyle w:val="Hyperlink"/>
             <w:color w:val="00B050"/>
           </w:rPr>
-          <w:t>https://www.tk.de/firmenkunden/vers</w:t>
-        </w:r>
-        <w:r>
-          <w:rPr>
-            <w:rStyle w:val="Hyperlink"/>
-            <w:color w:val="00B050"/>
-          </w:rPr>
-          <w:t>i</w:t>
-        </w:r>
-        <w:r>
-          <w:rPr>
-            <w:rStyle w:val="Hyperlink"/>
-            <w:color w:val="00B050"/>
-          </w:rPr>
-          <w:t>cherung/beitraege-faq/beitragssaetze/beitragssatz-arbeitslosenversicherung-2033024</w:t>
+          <w:t>https://www.deutsche-rentenversicherung.de/SharedDocs/Glossareintraege/DE/A/arbeitslosenversicherung_arbeitsfoerderung.html</w:t>
         </w:r>
       </w:hyperlink>
       <w:r>
@@ -1763,42 +1513,34 @@
         <w:t xml:space="preserve"> </w:t>
       </w:r>
     </w:p>
-    <w:p/>
-    <w:p>
-      <w:pPr>
-        <w:rPr>
-          <w:b/>
-          <w:bCs/>
-          <w:color w:val="00B050"/>
-        </w:rPr>
-      </w:pPr>
-      <w:r>
-        <w:rPr>
-          <w:b/>
-          <w:bCs/>
-          <w:color w:val="00B050"/>
-        </w:rPr>
-        <w:t>Rentenversicherung</w:t>
-      </w:r>
-    </w:p>
-    <w:p>
-      <w:pPr>
-        <w:pStyle w:val="Listenabsatz"/>
-        <w:numPr>
-          <w:ilvl w:val="0"/>
-          <w:numId w:val="7"/>
-        </w:numPr>
-        <w:rPr>
-          <w:b/>
-          <w:bCs/>
-          <w:color w:val="00B050"/>
-        </w:rPr>
-      </w:pPr>
-      <w:r>
-        <w:rPr>
-          <w:color w:val="00B050"/>
-        </w:rPr>
-        <w:t>16 eigenständige Träger (</w:t>
+    <w:p>
+      <w:pPr>
+        <w:pStyle w:val="Listenabsatz"/>
+        <w:numPr>
+          <w:ilvl w:val="0"/>
+          <w:numId w:val="6"/>
+        </w:numPr>
+        <w:rPr>
+          <w:color w:val="00B050"/>
+        </w:rPr>
+      </w:pPr>
+      <w:r>
+        <w:rPr>
+          <w:color w:val="00B050"/>
+        </w:rPr>
+        <w:t xml:space="preserve">Versicherungspflichtig sind Personen, die gegen Arbeitsentgelt </w:t>
+      </w:r>
+      <w:r>
+        <w:rPr>
+          <w:color w:val="00B050"/>
+        </w:rPr>
+        <w:t xml:space="preserve">(Ausnahme: geringfügig Beschäftigte) </w:t>
+      </w:r>
+      <w:r>
+        <w:rPr>
+          <w:color w:val="00B050"/>
+        </w:rPr>
+        <w:t xml:space="preserve">tätig sind oder in Berufsausbildung sind </w:t>
       </w:r>
       <w:hyperlink r:id="rId27" w:history="1">
         <w:r>
@@ -1806,76 +1548,32 @@
             <w:rStyle w:val="Hyperlink"/>
             <w:color w:val="00B050"/>
           </w:rPr>
-          <w:t>https://www.deutsche-rentenversicherung.de/DRV/DE/Beratung-und-Kontakt/Beratung-su</w:t>
-        </w:r>
-        <w:r>
-          <w:rPr>
-            <w:rStyle w:val="Hyperlink"/>
-            <w:color w:val="00B050"/>
-          </w:rPr>
-          <w:t>c</w:t>
-        </w:r>
-        <w:r>
-          <w:rPr>
-            <w:rStyle w:val="Hyperlink"/>
-            <w:color w:val="00B050"/>
-          </w:rPr>
-          <w:t>hen-</w:t>
-        </w:r>
-        <w:r>
-          <w:rPr>
-            <w:rStyle w:val="Hyperlink"/>
-            <w:color w:val="00B050"/>
-          </w:rPr>
-          <w:t>u</w:t>
-        </w:r>
-        <w:r>
-          <w:rPr>
-            <w:rStyle w:val="Hyperlink"/>
-            <w:color w:val="00B050"/>
-          </w:rPr>
-          <w:t>nd-</w:t>
-        </w:r>
-        <w:r>
-          <w:rPr>
-            <w:rStyle w:val="Hyperlink"/>
-            <w:color w:val="00B050"/>
-          </w:rPr>
-          <w:t>b</w:t>
-        </w:r>
-        <w:r>
-          <w:rPr>
-            <w:rStyle w:val="Hyperlink"/>
-            <w:color w:val="00B050"/>
-          </w:rPr>
-          <w:t>uchen/Meinen-Traeger-finden/meinen-traeger-finden.html</w:t>
+          <w:t>https://www.gesetze-im-internet.de/sgb_3/__25.html</w:t>
         </w:r>
       </w:hyperlink>
       <w:r>
         <w:rPr>
           <w:color w:val="00B050"/>
         </w:rPr>
-        <w:t xml:space="preserve"> )</w:t>
-      </w:r>
-    </w:p>
-    <w:p>
-      <w:pPr>
-        <w:pStyle w:val="Listenabsatz"/>
-        <w:numPr>
-          <w:ilvl w:val="0"/>
-          <w:numId w:val="7"/>
-        </w:numPr>
-        <w:rPr>
-          <w:b/>
-          <w:bCs/>
-          <w:color w:val="00B050"/>
-        </w:rPr>
-      </w:pPr>
-      <w:r>
-        <w:rPr>
-          <w:color w:val="00B050"/>
-        </w:rPr>
-        <w:t xml:space="preserve">Jeder Arbeitsnehmer (einschließlich Werkstudenten) sind gesetzlich pflichtversichert </w:t>
+        <w:t xml:space="preserve"> </w:t>
+      </w:r>
+    </w:p>
+    <w:p>
+      <w:pPr>
+        <w:pStyle w:val="Listenabsatz"/>
+        <w:numPr>
+          <w:ilvl w:val="0"/>
+          <w:numId w:val="6"/>
+        </w:numPr>
+        <w:rPr>
+          <w:color w:val="00B050"/>
+        </w:rPr>
+      </w:pPr>
+      <w:r>
+        <w:rPr>
+          <w:color w:val="00B050"/>
+        </w:rPr>
+        <w:t xml:space="preserve">Werkstudenten, Beamte und geringfügig Beschäftigte (bis 520€) sind nicht arbeitslosenversicherungspflichtig </w:t>
       </w:r>
       <w:hyperlink r:id="rId28" w:history="1">
         <w:r>
@@ -1883,122 +1581,40 @@
             <w:rStyle w:val="Hyperlink"/>
             <w:color w:val="00B050"/>
           </w:rPr>
-          <w:t>https://www.deutsche-rentenversicherung.de/DRV/DE/Rente/Arbeitnehmer-und-Selbststaendige/02_Pflicht-un</w:t>
-        </w:r>
-        <w:r>
-          <w:rPr>
-            <w:rStyle w:val="Hyperlink"/>
-            <w:color w:val="00B050"/>
-          </w:rPr>
-          <w:t>d</w:t>
-        </w:r>
-        <w:r>
-          <w:rPr>
-            <w:rStyle w:val="Hyperlink"/>
-            <w:color w:val="00B050"/>
-          </w:rPr>
-          <w:t>-freiwill</w:t>
-        </w:r>
-        <w:r>
-          <w:rPr>
-            <w:rStyle w:val="Hyperlink"/>
-            <w:color w:val="00B050"/>
-          </w:rPr>
-          <w:t>i</w:t>
-        </w:r>
-        <w:r>
-          <w:rPr>
-            <w:rStyle w:val="Hyperlink"/>
-            <w:color w:val="00B050"/>
-          </w:rPr>
-          <w:t>g-Versicherte/pflicht-und-freiwillig-versicherte_Inhalt_01_selbstaendig_und_pflichtversichert.html</w:t>
+          <w:t>https://www.gesetze-im-internet.de/sgb_3/__27.html</w:t>
         </w:r>
       </w:hyperlink>
       <w:r>
         <w:rPr>
           <w:color w:val="00B050"/>
         </w:rPr>
-        <w:t xml:space="preserve"> </w:t>
-      </w:r>
-    </w:p>
-    <w:p>
-      <w:pPr>
-        <w:pStyle w:val="Listenabsatz"/>
-        <w:numPr>
-          <w:ilvl w:val="0"/>
-          <w:numId w:val="7"/>
-        </w:numPr>
-        <w:rPr>
-          <w:b/>
-          <w:bCs/>
-          <w:color w:val="00B050"/>
-        </w:rPr>
-      </w:pPr>
-      <w:r>
-        <w:rPr>
-          <w:color w:val="00B050"/>
-        </w:rPr>
-        <w:t>Für Minijobber (bis 520€/Monat) muss AG Pauschalbetrag zahlen</w:t>
-      </w:r>
-    </w:p>
-    <w:p>
-      <w:pPr>
-        <w:pStyle w:val="Listenabsatz"/>
-        <w:numPr>
-          <w:ilvl w:val="0"/>
-          <w:numId w:val="7"/>
-        </w:numPr>
-        <w:rPr>
-          <w:color w:val="00B050"/>
-        </w:rPr>
-      </w:pPr>
-      <w:proofErr w:type="spellStart"/>
-      <w:r>
-        <w:rPr>
-          <w:color w:val="00B050"/>
-        </w:rPr>
-        <w:t>Midijobber</w:t>
-      </w:r>
-      <w:proofErr w:type="spellEnd"/>
-      <w:r>
-        <w:rPr>
-          <w:color w:val="00B050"/>
-        </w:rPr>
-        <w:t xml:space="preserve"> (520,01€ bis 2000€/Monat) haben einen Beitragssatz abhängig von der Höhe ihres Verdienstes</w:t>
-      </w:r>
-    </w:p>
-    <w:p>
-      <w:pPr>
-        <w:pStyle w:val="Listenabsatz"/>
-        <w:numPr>
-          <w:ilvl w:val="0"/>
-          <w:numId w:val="7"/>
-        </w:numPr>
-        <w:rPr>
-          <w:color w:val="00B050"/>
-        </w:rPr>
-      </w:pPr>
+        <w:t xml:space="preserve">  </w:t>
+      </w:r>
+    </w:p>
+    <w:p>
+      <w:pPr>
+        <w:pStyle w:val="Listenabsatz"/>
+        <w:numPr>
+          <w:ilvl w:val="0"/>
+          <w:numId w:val="6"/>
+        </w:numPr>
+        <w:rPr>
+          <w:color w:val="00B050"/>
+        </w:rPr>
+      </w:pPr>
+      <w:r>
+        <w:rPr>
+          <w:color w:val="00B050"/>
+        </w:rPr>
+        <w:t xml:space="preserve">Aktueller Beitragssatz: 2,6% (je 1,3% AN und AG) </w:t>
+      </w:r>
       <w:hyperlink r:id="rId29" w:history="1">
         <w:r>
           <w:rPr>
             <w:rStyle w:val="Hyperlink"/>
             <w:color w:val="00B050"/>
           </w:rPr>
-          <w:t>https://www.deutsche-rentenversicherung.de/Shar</w:t>
-        </w:r>
-        <w:r>
-          <w:rPr>
-            <w:rStyle w:val="Hyperlink"/>
-            <w:color w:val="00B050"/>
-          </w:rPr>
-          <w:t>e</w:t>
-        </w:r>
-        <w:r>
-          <w:rPr>
-            <w:rStyle w:val="Hyperlink"/>
-            <w:color w:val="00B050"/>
-          </w:rPr>
-          <w:t>dDocs/Downloads/DE/Broschueren/national/minijobs_midijobs_bausteine_fuer_die_rente.html</w:t>
+          <w:t>https://www.tk.de/firmenkunden/versicherung/beitraege-faq/beitragssaetze/beitragssatz-arbeitslosenversicherung-2033024</w:t>
         </w:r>
       </w:hyperlink>
       <w:r>
@@ -2008,6 +1624,24 @@
         <w:t xml:space="preserve"> </w:t>
       </w:r>
     </w:p>
+    <w:p/>
+    <w:p>
+      <w:pPr>
+        <w:rPr>
+          <w:b/>
+          <w:bCs/>
+          <w:color w:val="00B050"/>
+        </w:rPr>
+      </w:pPr>
+      <w:r>
+        <w:rPr>
+          <w:b/>
+          <w:bCs/>
+          <w:color w:val="00B050"/>
+        </w:rPr>
+        <w:t>Rentenversicherung</w:t>
+      </w:r>
+    </w:p>
     <w:p>
       <w:pPr>
         <w:pStyle w:val="Listenabsatz"/>
@@ -2016,14 +1650,16 @@
           <w:numId w:val="7"/>
         </w:numPr>
         <w:rPr>
-          <w:color w:val="00B050"/>
-        </w:rPr>
-      </w:pPr>
-      <w:r>
-        <w:rPr>
-          <w:color w:val="00B050"/>
-        </w:rPr>
-        <w:t xml:space="preserve">Beamte unterliegen nicht der gesetzlichen Rentenversicherung </w:t>
+          <w:b/>
+          <w:bCs/>
+          <w:color w:val="00B050"/>
+        </w:rPr>
+      </w:pPr>
+      <w:r>
+        <w:rPr>
+          <w:color w:val="00B050"/>
+        </w:rPr>
+        <w:t>16 eigenständige Träger (</w:t>
       </w:r>
       <w:hyperlink r:id="rId30" w:history="1">
         <w:r>
@@ -2031,21 +1667,115 @@
             <w:rStyle w:val="Hyperlink"/>
             <w:color w:val="00B050"/>
           </w:rPr>
-          <w:t>https://www.deutsche-rentenversicherung.de/DRV/DE/E</w:t>
+          <w:t>https://www.deutsche-rentenversicherung.de/DRV/DE/Beratung-und-Kontakt/Beratung-suchen-und-buchen/Meinen-Traeger-finden/meinen-traeger-finden.html</w:t>
         </w:r>
+      </w:hyperlink>
+      <w:r>
+        <w:rPr>
+          <w:color w:val="00B050"/>
+        </w:rPr>
+        <w:t xml:space="preserve"> )</w:t>
+      </w:r>
+    </w:p>
+    <w:p>
+      <w:pPr>
+        <w:pStyle w:val="Listenabsatz"/>
+        <w:numPr>
+          <w:ilvl w:val="0"/>
+          <w:numId w:val="7"/>
+        </w:numPr>
+        <w:rPr>
+          <w:b/>
+          <w:bCs/>
+          <w:color w:val="00B050"/>
+        </w:rPr>
+      </w:pPr>
+      <w:r>
+        <w:rPr>
+          <w:color w:val="00B050"/>
+        </w:rPr>
+        <w:t xml:space="preserve">Jeder Arbeitsnehmer (einschließlich Werkstudenten) sind gesetzlich pflichtversichert </w:t>
+      </w:r>
+      <w:hyperlink r:id="rId31" w:history="1">
         <w:r>
           <w:rPr>
             <w:rStyle w:val="Hyperlink"/>
             <w:color w:val="00B050"/>
           </w:rPr>
-          <w:t>x</w:t>
+          <w:t>https://www.deutsche-rentenversicherung.de/DRV/DE/Rente/Arbeitnehmer-und-Selbststaendige/02_Pflicht-und-freiwillig-Versicherte/pflicht-und-freiwillig-versicherte_Inhalt_01_selbstaendig_und_pflichtversichert.html</w:t>
         </w:r>
+      </w:hyperlink>
+      <w:r>
+        <w:rPr>
+          <w:color w:val="00B050"/>
+        </w:rPr>
+        <w:t xml:space="preserve"> </w:t>
+      </w:r>
+    </w:p>
+    <w:p>
+      <w:pPr>
+        <w:pStyle w:val="Listenabsatz"/>
+        <w:numPr>
+          <w:ilvl w:val="0"/>
+          <w:numId w:val="7"/>
+        </w:numPr>
+        <w:rPr>
+          <w:b/>
+          <w:bCs/>
+          <w:color w:val="00B050"/>
+        </w:rPr>
+      </w:pPr>
+      <w:r>
+        <w:rPr>
+          <w:color w:val="00B050"/>
+        </w:rPr>
+        <w:t>Für Minijobber (bis 520€/Monat) muss AG Pauschalbetrag zahlen</w:t>
+      </w:r>
+    </w:p>
+    <w:p>
+      <w:pPr>
+        <w:pStyle w:val="Listenabsatz"/>
+        <w:numPr>
+          <w:ilvl w:val="0"/>
+          <w:numId w:val="7"/>
+        </w:numPr>
+        <w:rPr>
+          <w:color w:val="00B050"/>
+        </w:rPr>
+      </w:pPr>
+      <w:proofErr w:type="spellStart"/>
+      <w:r>
+        <w:rPr>
+          <w:color w:val="00B050"/>
+        </w:rPr>
+        <w:t>Midijobber</w:t>
+      </w:r>
+      <w:proofErr w:type="spellEnd"/>
+      <w:r>
+        <w:rPr>
+          <w:color w:val="00B050"/>
+        </w:rPr>
+        <w:t xml:space="preserve"> (520,01€ bis 2000€/Monat) haben einen Beitragssatz abhängig von der Höhe ihres Verdienstes</w:t>
+      </w:r>
+    </w:p>
+    <w:p>
+      <w:pPr>
+        <w:pStyle w:val="Listenabsatz"/>
+        <w:numPr>
+          <w:ilvl w:val="0"/>
+          <w:numId w:val="7"/>
+        </w:numPr>
+        <w:rPr>
+          <w:color w:val="00B050"/>
+        </w:rPr>
+      </w:pPr>
+      <w:hyperlink r:id="rId32" w:history="1">
         <w:r>
           <w:rPr>
             <w:rStyle w:val="Hyperlink"/>
             <w:color w:val="00B050"/>
           </w:rPr>
-          <w:t>perten/Arbeitgeber-und-Steuerberater/summa-summarum/Lexikon/B/beamte.html</w:t>
+          <w:t>https://www.deutsche-rentenversicherung.de/SharedDocs/Downloads/DE/Broschueren/national/minijobs_midijobs_bausteine_fuer_die_rente.html</w:t>
         </w:r>
       </w:hyperlink>
       <w:r>
@@ -2055,8 +1785,39 @@
         <w:t xml:space="preserve"> </w:t>
       </w:r>
     </w:p>
-    <w:p/>
-    <w:p/>
+    <w:p>
+      <w:pPr>
+        <w:pStyle w:val="Listenabsatz"/>
+        <w:numPr>
+          <w:ilvl w:val="0"/>
+          <w:numId w:val="7"/>
+        </w:numPr>
+        <w:rPr>
+          <w:color w:val="00B050"/>
+        </w:rPr>
+      </w:pPr>
+      <w:r>
+        <w:rPr>
+          <w:color w:val="00B050"/>
+        </w:rPr>
+        <w:t xml:space="preserve">Beamte unterliegen nicht der gesetzlichen Rentenversicherung </w:t>
+      </w:r>
+      <w:hyperlink r:id="rId33" w:history="1">
+        <w:r>
+          <w:rPr>
+            <w:rStyle w:val="Hyperlink"/>
+            <w:color w:val="00B050"/>
+          </w:rPr>
+          <w:t>https://www.deutsche-rentenversicherung.de/DRV/DE/Experten/Arbeitgeber-und-Steuerberater/summa-summarum/Lexikon/B/beamte.html</w:t>
+        </w:r>
+      </w:hyperlink>
+      <w:r>
+        <w:rPr>
+          <w:color w:val="00B050"/>
+        </w:rPr>
+        <w:t xml:space="preserve"> </w:t>
+      </w:r>
+    </w:p>
     <w:sectPr>
       <w:pgSz w:w="11906" w:h="16838"/>
       <w:pgMar w:top="1417" w:right="1417" w:bottom="1134" w:left="1417" w:header="708" w:footer="708" w:gutter="0"/>
@@ -3404,6 +3165,7 @@
   <w:style w:type="character" w:default="1" w:styleId="Absatz-Standardschriftart">
     <w:name w:val="Default Paragraph Font"/>
     <w:uiPriority w:val="1"/>
+    <w:semiHidden/>
     <w:unhideWhenUsed/>
   </w:style>
   <w:style w:type="table" w:default="1" w:styleId="NormaleTabelle">

</xml_diff>